<commit_message>
Edit final project file
</commit_message>
<xml_diff>
--- a/Helpful or back ground for project.docx
+++ b/Helpful or back ground for project.docx
@@ -2,6 +2,16 @@
 <file path=word/document.xml><?xml version="1.0" encoding="utf-8"?>
 <w:document xmlns:wpc="http://schemas.microsoft.com/office/word/2010/wordprocessingCanvas" xmlns:cx="http://schemas.microsoft.com/office/drawing/2014/chartex" xmlns:mc="http://schemas.openxmlformats.org/markup-compatibility/2006" xmlns:o="urn:schemas-microsoft-com:office:office" xmlns:r="http://schemas.openxmlformats.org/officeDocument/2006/relationships" xmlns:m="http://schemas.openxmlformats.org/officeDocument/2006/math" xmlns:v="urn:schemas-microsoft-com:vml" xmlns:wp14="http://schemas.microsoft.com/office/word/2010/wordprocessingDrawing" xmlns:wp="http://schemas.openxmlformats.org/drawingml/2006/wordprocessingDrawing" xmlns:w10="urn:schemas-microsoft-com:office:word" xmlns:w="http://schemas.openxmlformats.org/wordprocessingml/2006/main" xmlns:w14="http://schemas.microsoft.com/office/word/2010/wordml" xmlns:w15="http://schemas.microsoft.com/office/word/2012/wordml" xmlns:w16se="http://schemas.microsoft.com/office/word/2015/wordml/symex" xmlns:wpg="http://schemas.microsoft.com/office/word/2010/wordprocessingGroup" xmlns:wpi="http://schemas.microsoft.com/office/word/2010/wordprocessingInk" xmlns:wne="http://schemas.microsoft.com/office/word/2006/wordml" xmlns:wps="http://schemas.microsoft.com/office/word/2010/wordprocessingShape" mc:Ignorable="w14 w15 w16se wp14">
   <w:body>
+    <w:p>
+      <w:pPr>
+        <w:ind w:left="0" w:firstLine="0"/>
+      </w:pPr>
+    </w:p>
+    <w:p>
+      <w:pPr>
+        <w:ind w:left="0" w:firstLine="0"/>
+      </w:pPr>
+    </w:p>
     <w:p>
       <w:pPr>
         <w:ind w:left="0" w:firstLine="0"/>
@@ -27,8 +37,6 @@
       <w:pPr>
         <w:ind w:left="0" w:firstLine="0"/>
       </w:pPr>
-      <w:bookmarkStart w:id="0" w:name="_GoBack"/>
-      <w:bookmarkEnd w:id="0"/>
     </w:p>
     <w:p>
       <w:pPr>
@@ -68,6 +76,73 @@
       </w:r>
     </w:p>
     <w:p/>
+    <w:p>
+      <w:pPr>
+        <w:spacing w:after="549" w:line="360" w:lineRule="auto"/>
+        <w:jc w:val="both"/>
+        <w:rPr>
+          <w:rStyle w:val="markedcontent"/>
+        </w:rPr>
+      </w:pPr>
+      <w:r>
+        <w:rPr>
+          <w:rStyle w:val="markedcontent"/>
+        </w:rPr>
+        <w:t xml:space="preserve">This project </w:t>
+      </w:r>
+      <w:r>
+        <w:rPr>
+          <w:rStyle w:val="markedcontent"/>
+        </w:rPr>
+        <w:t xml:space="preserve">system that attached in </w:t>
+      </w:r>
+      <w:r>
+        <w:rPr>
+          <w:rStyle w:val="markedcontent"/>
+        </w:rPr>
+        <w:t>elderly to sense if a fall was,</w:t>
+      </w:r>
+      <w:r>
+        <w:rPr>
+          <w:rStyle w:val="markedcontent"/>
+        </w:rPr>
+        <w:t xml:space="preserve"> using the accelerometer sensor data</w:t>
+      </w:r>
+      <w:r>
+        <w:rPr>
+          <w:rStyle w:val="markedcontent"/>
+        </w:rPr>
+        <w:t xml:space="preserve"> an algorithm is implemented to track patient position and acceleration if there is a fall the amplitude will change and accede the threshold value. This fast detection improves the assistance to rescue patient who fell down by reducing the response time of emergency services through the efficient reporting of the accident of incident, using </w:t>
+      </w:r>
+    </w:p>
+    <w:p>
+      <w:pPr>
+        <w:spacing w:after="546" w:line="360" w:lineRule="auto"/>
+        <w:ind w:left="26"/>
+        <w:rPr>
+          <w:lang w:bidi="ar-AE"/>
+        </w:rPr>
+      </w:pPr>
+      <w:r>
+        <w:rPr>
+          <w:lang w:bidi="ar-AE"/>
+        </w:rPr>
+        <w:t xml:space="preserve">[20]: Elderly Fall Detection Based on Improved YOLO5 Networking. Available on </w:t>
+      </w:r>
+      <w:hyperlink r:id="rId5" w:history="1">
+        <w:r>
+          <w:rPr>
+            <w:rStyle w:val="Hyperlink"/>
+            <w:lang w:bidi="ar-AE"/>
+          </w:rPr>
+          <w:t>https://ieeexplore.ieee.org/stamp/stamp.jsp?arnumber=9868788</w:t>
+        </w:r>
+      </w:hyperlink>
+    </w:p>
+    <w:p>
+      <w:bookmarkStart w:id="0" w:name="_GoBack"/>
+      <w:bookmarkEnd w:id="0"/>
+    </w:p>
     <w:sectPr>
       <w:pgSz w:w="12240" w:h="15840"/>
       <w:pgMar w:top="1440" w:right="1440" w:bottom="1440" w:left="1440" w:header="720" w:footer="720" w:gutter="0"/>
@@ -519,6 +594,11 @@
       <w:u w:val="single"/>
     </w:rPr>
   </w:style>
+  <w:style w:type="character" w:customStyle="1" w:styleId="markedcontent">
+    <w:name w:val="markedcontent"/>
+    <w:basedOn w:val="DefaultParagraphFont"/>
+    <w:rsid w:val="0078408B"/>
+  </w:style>
 </w:styles>
 </file>
 

</xml_diff>

<commit_message>
change in word and code little change
</commit_message>
<xml_diff>
--- a/Helpful or back ground for project.docx
+++ b/Helpful or back ground for project.docx
@@ -140,6 +140,58 @@
       </w:hyperlink>
     </w:p>
     <w:p>
+      <w:r>
+        <w:t>Right back:</w:t>
+      </w:r>
+    </w:p>
+    <w:p>
+      <w:r>
+        <w:rPr>
+          <w:noProof/>
+        </w:rPr>
+        <w:drawing>
+          <wp:inline distT="0" distB="0" distL="0" distR="0" wp14:anchorId="4E798A9E" wp14:editId="27C7A558">
+            <wp:extent cx="3478230" cy="1534829"/>
+            <wp:effectExtent l="0" t="0" r="8255" b="8255"/>
+            <wp:docPr id="40" name="Picture 40"/>
+            <wp:cNvGraphicFramePr>
+              <a:graphicFrameLocks xmlns:a="http://schemas.openxmlformats.org/drawingml/2006/main" noChangeAspect="1"/>
+            </wp:cNvGraphicFramePr>
+            <a:graphic xmlns:a="http://schemas.openxmlformats.org/drawingml/2006/main">
+              <a:graphicData uri="http://schemas.openxmlformats.org/drawingml/2006/picture">
+                <pic:pic xmlns:pic="http://schemas.openxmlformats.org/drawingml/2006/picture">
+                  <pic:nvPicPr>
+                    <pic:cNvPr id="1" name=""/>
+                    <pic:cNvPicPr/>
+                  </pic:nvPicPr>
+                  <pic:blipFill rotWithShape="1">
+                    <a:blip r:embed="rId6"/>
+                    <a:srcRect l="8655" t="24506" r="30596" b="27841"/>
+                    <a:stretch/>
+                  </pic:blipFill>
+                  <pic:spPr bwMode="auto">
+                    <a:xfrm>
+                      <a:off x="0" y="0"/>
+                      <a:ext cx="3479516" cy="1535396"/>
+                    </a:xfrm>
+                    <a:prstGeom prst="rect">
+                      <a:avLst/>
+                    </a:prstGeom>
+                    <a:ln>
+                      <a:noFill/>
+                    </a:ln>
+                    <a:extLst>
+                      <a:ext uri="{53640926-AAD7-44D8-BBD7-CCE9431645EC}">
+                        <a14:shadowObscured xmlns:a14="http://schemas.microsoft.com/office/drawing/2010/main"/>
+                      </a:ext>
+                    </a:extLst>
+                  </pic:spPr>
+                </pic:pic>
+              </a:graphicData>
+            </a:graphic>
+          </wp:inline>
+        </w:drawing>
+      </w:r>
       <w:bookmarkStart w:id="0" w:name="_GoBack"/>
       <w:bookmarkEnd w:id="0"/>
     </w:p>

</xml_diff>